<commit_message>
Doku added Weka Classifier
</commit_message>
<xml_diff>
--- a/Infosysteme.docx
+++ b/Infosysteme.docx
@@ -1,6 +1,6 @@
 
 <file path=word/document.xml><?xml version="1.0" encoding="utf-8"?>
-<w:document xmlns:wpc="http://schemas.microsoft.com/office/word/2010/wordprocessingCanvas" xmlns:cx="http://schemas.microsoft.com/office/drawing/2014/chartex" xmlns:cx1="http://schemas.microsoft.com/office/drawing/2015/9/8/chartex" xmlns:cx2="http://schemas.microsoft.com/office/drawing/2015/10/21/chartex" xmlns:cx3="http://schemas.microsoft.com/office/drawing/2016/5/9/chartex" xmlns:cx4="http://schemas.microsoft.com/office/drawing/2016/5/10/chartex" xmlns:cx5="http://schemas.microsoft.com/office/drawing/2016/5/11/chartex" xmlns:mc="http://schemas.openxmlformats.org/markup-compatibility/2006" xmlns:o="urn:schemas-microsoft-com:office:office" xmlns:r="http://schemas.openxmlformats.org/officeDocument/2006/relationships" xmlns:m="http://schemas.openxmlformats.org/officeDocument/2006/math" xmlns:v="urn:schemas-microsoft-com:vml" xmlns:wp14="http://schemas.microsoft.com/office/word/2010/wordprocessingDrawing" xmlns:wp="http://schemas.openxmlformats.org/drawingml/2006/wordprocessingDrawing" xmlns:w10="urn:schemas-microsoft-com:office:word" xmlns:w="http://schemas.openxmlformats.org/wordprocessingml/2006/main" xmlns:w14="http://schemas.microsoft.com/office/word/2010/wordml" xmlns:w15="http://schemas.microsoft.com/office/word/2012/wordml" xmlns:w16se="http://schemas.microsoft.com/office/word/2015/wordml/symex" xmlns:wpg="http://schemas.microsoft.com/office/word/2010/wordprocessingGroup" xmlns:wpi="http://schemas.microsoft.com/office/word/2010/wordprocessingInk" xmlns:wne="http://schemas.microsoft.com/office/word/2006/wordml" xmlns:wps="http://schemas.microsoft.com/office/word/2010/wordprocessingShape" mc:Ignorable="w14 w15 w16se wp14">
+<w:document xmlns:wpc="http://schemas.microsoft.com/office/word/2010/wordprocessingCanvas" xmlns:cx="http://schemas.microsoft.com/office/drawing/2014/chartex" xmlns:cx1="http://schemas.microsoft.com/office/drawing/2015/9/8/chartex" xmlns:cx2="http://schemas.microsoft.com/office/drawing/2015/10/21/chartex" xmlns:cx3="http://schemas.microsoft.com/office/drawing/2016/5/9/chartex" xmlns:cx4="http://schemas.microsoft.com/office/drawing/2016/5/10/chartex" xmlns:cx5="http://schemas.microsoft.com/office/drawing/2016/5/11/chartex" xmlns:cx6="http://schemas.microsoft.com/office/drawing/2016/5/12/chartex" xmlns:cx7="http://schemas.microsoft.com/office/drawing/2016/5/13/chartex" xmlns:cx8="http://schemas.microsoft.com/office/drawing/2016/5/14/chartex" xmlns:mc="http://schemas.openxmlformats.org/markup-compatibility/2006" xmlns:aink="http://schemas.microsoft.com/office/drawing/2016/ink" xmlns:am3d="http://schemas.microsoft.com/office/drawing/2017/model3d" xmlns:o="urn:schemas-microsoft-com:office:office" xmlns:r="http://schemas.openxmlformats.org/officeDocument/2006/relationships" xmlns:m="http://schemas.openxmlformats.org/officeDocument/2006/math" xmlns:v="urn:schemas-microsoft-com:vml" xmlns:wp14="http://schemas.microsoft.com/office/word/2010/wordprocessingDrawing" xmlns:wp="http://schemas.openxmlformats.org/drawingml/2006/wordprocessingDrawing" xmlns:w10="urn:schemas-microsoft-com:office:word" xmlns:w="http://schemas.openxmlformats.org/wordprocessingml/2006/main" xmlns:w14="http://schemas.microsoft.com/office/word/2010/wordml" xmlns:w15="http://schemas.microsoft.com/office/word/2012/wordml" xmlns:w16cid="http://schemas.microsoft.com/office/word/2016/wordml/cid" xmlns:w16se="http://schemas.microsoft.com/office/word/2015/wordml/symex" xmlns:wpg="http://schemas.microsoft.com/office/word/2010/wordprocessingGroup" xmlns:wpi="http://schemas.microsoft.com/office/word/2010/wordprocessingInk" xmlns:wne="http://schemas.microsoft.com/office/word/2006/wordml" xmlns:wps="http://schemas.microsoft.com/office/word/2010/wordprocessingShape" mc:Ignorable="w14 w15 w16se w16cid wp14">
   <w:body>
     <w:p>
       <w:pPr>
@@ -10,13 +10,31 @@
           <w:u w:val="single"/>
         </w:rPr>
       </w:pPr>
+      <w:proofErr w:type="spellStart"/>
       <w:r>
         <w:rPr>
           <w:sz w:val="32"/>
           <w:szCs w:val="32"/>
           <w:u w:val="single"/>
         </w:rPr>
-        <w:t>Experimentaufbau:</w:t>
+        <w:t>Weka</w:t>
+      </w:r>
+      <w:proofErr w:type="spellEnd"/>
+      <w:r>
+        <w:rPr>
+          <w:sz w:val="32"/>
+          <w:szCs w:val="32"/>
+          <w:u w:val="single"/>
+        </w:rPr>
+        <w:t xml:space="preserve"> Naive Bayes</w:t>
+      </w:r>
+      <w:r>
+        <w:rPr>
+          <w:sz w:val="32"/>
+          <w:szCs w:val="32"/>
+          <w:u w:val="single"/>
+        </w:rPr>
+        <w:t>:</w:t>
       </w:r>
     </w:p>
     <w:p>
@@ -32,23 +50,7 @@
           <w:sz w:val="24"/>
           <w:szCs w:val="24"/>
         </w:rPr>
-        <w:t xml:space="preserve">Wir haben uns für das Experiment dazu entschieden einen Naive </w:t>
-      </w:r>
-      <w:proofErr w:type="spellStart"/>
-      <w:r>
-        <w:rPr>
-          <w:sz w:val="24"/>
-          <w:szCs w:val="24"/>
-        </w:rPr>
-        <w:t>Bayes</w:t>
-      </w:r>
-      <w:proofErr w:type="spellEnd"/>
-      <w:r>
-        <w:rPr>
-          <w:sz w:val="24"/>
-          <w:szCs w:val="24"/>
-        </w:rPr>
-        <w:t xml:space="preserve"> </w:t>
+        <w:t xml:space="preserve">Wir haben uns für das Experiment dazu entschieden einen Naive Bayes </w:t>
       </w:r>
       <w:proofErr w:type="spellStart"/>
       <w:r>
@@ -144,23 +146,7 @@
           <w:sz w:val="24"/>
           <w:szCs w:val="24"/>
         </w:rPr>
-        <w:t xml:space="preserve"> Die Trainingsdaten für den Naive </w:t>
-      </w:r>
-      <w:proofErr w:type="spellStart"/>
-      <w:r>
-        <w:rPr>
-          <w:sz w:val="24"/>
-          <w:szCs w:val="24"/>
-        </w:rPr>
-        <w:t>Bayes</w:t>
-      </w:r>
-      <w:proofErr w:type="spellEnd"/>
-      <w:r>
-        <w:rPr>
-          <w:sz w:val="24"/>
-          <w:szCs w:val="24"/>
-        </w:rPr>
-        <w:t xml:space="preserve"> </w:t>
+        <w:t xml:space="preserve"> Die Trainingsdaten für den Naive Bayes </w:t>
       </w:r>
       <w:proofErr w:type="spellStart"/>
       <w:r>
@@ -758,23 +744,7 @@
           <w:sz w:val="24"/>
           <w:szCs w:val="24"/>
         </w:rPr>
-        <w:t xml:space="preserve"> auf Gesamtbewertung gesetzt werden. Daraufhin wird ein Naive </w:t>
-      </w:r>
-      <w:proofErr w:type="spellStart"/>
-      <w:r>
-        <w:rPr>
-          <w:sz w:val="24"/>
-          <w:szCs w:val="24"/>
-        </w:rPr>
-        <w:t>Bayes</w:t>
-      </w:r>
-      <w:proofErr w:type="spellEnd"/>
-      <w:r>
-        <w:rPr>
-          <w:sz w:val="24"/>
-          <w:szCs w:val="24"/>
-        </w:rPr>
-        <w:t xml:space="preserve"> </w:t>
+        <w:t xml:space="preserve"> auf Gesamtbewertung gesetzt werden. Daraufhin wird ein Naive Bayes </w:t>
       </w:r>
       <w:proofErr w:type="spellStart"/>
       <w:r>
@@ -903,6 +873,247 @@
         </w:rPr>
         <w:t xml:space="preserve"> den Index 4 im ersten Testdatensatz besitzt wir dieses als Ergebnis gespeichert und kann von der UI ausgegeben werden.</w:t>
       </w:r>
+    </w:p>
+    <w:p>
+      <w:pPr>
+        <w:spacing w:line="240" w:lineRule="auto"/>
+        <w:jc w:val="both"/>
+        <w:rPr>
+          <w:b/>
+          <w:sz w:val="24"/>
+          <w:szCs w:val="24"/>
+        </w:rPr>
+      </w:pPr>
+    </w:p>
+    <w:p>
+      <w:pPr>
+        <w:spacing w:line="240" w:lineRule="auto"/>
+        <w:jc w:val="both"/>
+        <w:rPr>
+          <w:b/>
+          <w:sz w:val="24"/>
+          <w:szCs w:val="24"/>
+        </w:rPr>
+      </w:pPr>
+      <w:bookmarkStart w:id="0" w:name="_GoBack"/>
+      <w:bookmarkEnd w:id="0"/>
+      <w:r>
+        <w:rPr>
+          <w:b/>
+          <w:sz w:val="24"/>
+          <w:szCs w:val="24"/>
+        </w:rPr>
+        <w:lastRenderedPageBreak/>
+        <w:t>Ergebnisse:</w:t>
+      </w:r>
+    </w:p>
+    <w:p>
+      <w:pPr>
+        <w:keepNext/>
+        <w:spacing w:line="240" w:lineRule="auto"/>
+        <w:jc w:val="both"/>
+      </w:pPr>
+      <w:r>
+        <w:rPr>
+          <w:noProof/>
+        </w:rPr>
+        <w:drawing>
+          <wp:anchor distT="0" distB="0" distL="114300" distR="114300" simplePos="0" relativeHeight="251662336" behindDoc="0" locked="0" layoutInCell="1" allowOverlap="1" wp14:anchorId="4268544D" wp14:editId="3776E052">
+            <wp:simplePos x="897038" y="3183038"/>
+            <wp:positionH relativeFrom="column">
+              <wp:align>left</wp:align>
+            </wp:positionH>
+            <wp:positionV relativeFrom="paragraph">
+              <wp:align>top</wp:align>
+            </wp:positionV>
+            <wp:extent cx="3124533" cy="4768770"/>
+            <wp:effectExtent l="0" t="0" r="0" b="0"/>
+            <wp:wrapSquare wrapText="bothSides"/>
+            <wp:docPr id="3" name="Grafik 3"/>
+            <wp:cNvGraphicFramePr>
+              <a:graphicFrameLocks xmlns:a="http://schemas.openxmlformats.org/drawingml/2006/main" noChangeAspect="1"/>
+            </wp:cNvGraphicFramePr>
+            <a:graphic xmlns:a="http://schemas.openxmlformats.org/drawingml/2006/main">
+              <a:graphicData uri="http://schemas.openxmlformats.org/drawingml/2006/picture">
+                <pic:pic xmlns:pic="http://schemas.openxmlformats.org/drawingml/2006/picture">
+                  <pic:nvPicPr>
+                    <pic:cNvPr id="1" name=""/>
+                    <pic:cNvPicPr/>
+                  </pic:nvPicPr>
+                  <pic:blipFill>
+                    <a:blip r:embed="rId6">
+                      <a:extLst>
+                        <a:ext uri="{28A0092B-C50C-407E-A947-70E740481C1C}">
+                          <a14:useLocalDpi xmlns:a14="http://schemas.microsoft.com/office/drawing/2010/main" val="0"/>
+                        </a:ext>
+                      </a:extLst>
+                    </a:blip>
+                    <a:stretch>
+                      <a:fillRect/>
+                    </a:stretch>
+                  </pic:blipFill>
+                  <pic:spPr>
+                    <a:xfrm>
+                      <a:off x="0" y="0"/>
+                      <a:ext cx="3124533" cy="4768770"/>
+                    </a:xfrm>
+                    <a:prstGeom prst="rect">
+                      <a:avLst/>
+                    </a:prstGeom>
+                  </pic:spPr>
+                </pic:pic>
+              </a:graphicData>
+            </a:graphic>
+          </wp:anchor>
+        </w:drawing>
+      </w:r>
+    </w:p>
+    <w:p>
+      <w:pPr>
+        <w:keepNext/>
+        <w:spacing w:line="240" w:lineRule="auto"/>
+        <w:jc w:val="both"/>
+        <w:rPr>
+          <w:sz w:val="24"/>
+          <w:szCs w:val="24"/>
+        </w:rPr>
+      </w:pPr>
+      <w:r>
+        <w:rPr>
+          <w:sz w:val="24"/>
+          <w:szCs w:val="24"/>
+        </w:rPr>
+        <w:t>Hier ist der Naive Bayes-</w:t>
+      </w:r>
+      <w:proofErr w:type="spellStart"/>
+      <w:r>
+        <w:rPr>
+          <w:sz w:val="24"/>
+          <w:szCs w:val="24"/>
+        </w:rPr>
+        <w:t>Classifier</w:t>
+      </w:r>
+      <w:proofErr w:type="spellEnd"/>
+      <w:r>
+        <w:rPr>
+          <w:sz w:val="24"/>
+          <w:szCs w:val="24"/>
+        </w:rPr>
+        <w:t xml:space="preserve"> der </w:t>
+      </w:r>
+      <w:proofErr w:type="spellStart"/>
+      <w:r>
+        <w:rPr>
+          <w:sz w:val="24"/>
+          <w:szCs w:val="24"/>
+        </w:rPr>
+        <w:t>Weka-Libarary</w:t>
+      </w:r>
+      <w:proofErr w:type="spellEnd"/>
+      <w:r>
+        <w:rPr>
+          <w:sz w:val="24"/>
+          <w:szCs w:val="24"/>
+        </w:rPr>
+        <w:t xml:space="preserve"> zu sehen. Dieser zählt die Vorkommnisse der einzelnen Attribute im Trainingsdatensatz zusammen. Diese Attribute sind alle vom </w:t>
+      </w:r>
+      <w:proofErr w:type="spellStart"/>
+      <w:r>
+        <w:rPr>
+          <w:sz w:val="24"/>
+          <w:szCs w:val="24"/>
+        </w:rPr>
+        <w:t>Classifier</w:t>
+      </w:r>
+      <w:proofErr w:type="spellEnd"/>
+      <w:r>
+        <w:rPr>
+          <w:sz w:val="24"/>
+          <w:szCs w:val="24"/>
+        </w:rPr>
+        <w:t xml:space="preserve"> Gesamtbewertung abhängig.</w:t>
+      </w:r>
+    </w:p>
+    <w:p>
+      <w:pPr>
+        <w:keepNext/>
+        <w:spacing w:line="240" w:lineRule="auto"/>
+        <w:jc w:val="both"/>
+        <w:rPr>
+          <w:sz w:val="24"/>
+          <w:szCs w:val="24"/>
+        </w:rPr>
+      </w:pPr>
+      <w:r>
+        <w:rPr>
+          <w:sz w:val="24"/>
+          <w:szCs w:val="24"/>
+        </w:rPr>
+        <w:t xml:space="preserve">Aus den dann klassifizierten Daten kann der </w:t>
+      </w:r>
+      <w:proofErr w:type="spellStart"/>
+      <w:r>
+        <w:rPr>
+          <w:sz w:val="24"/>
+          <w:szCs w:val="24"/>
+        </w:rPr>
+        <w:t>Weka</w:t>
+      </w:r>
+      <w:proofErr w:type="spellEnd"/>
+      <w:r>
+        <w:rPr>
+          <w:sz w:val="24"/>
+          <w:szCs w:val="24"/>
+        </w:rPr>
+        <w:t xml:space="preserve"> Algorithmus eine Vorhersage der Gesamtbewertung aus den Testdaten treffen.</w:t>
+      </w:r>
+    </w:p>
+    <w:p>
+      <w:pPr>
+        <w:keepNext/>
+        <w:spacing w:line="240" w:lineRule="auto"/>
+        <w:jc w:val="both"/>
+      </w:pPr>
+      <w:r>
+        <w:br w:type="textWrapping" w:clear="all"/>
+      </w:r>
+    </w:p>
+    <w:p>
+      <w:pPr>
+        <w:pStyle w:val="Beschriftung"/>
+        <w:jc w:val="both"/>
+        <w:rPr>
+          <w:sz w:val="24"/>
+          <w:szCs w:val="24"/>
+        </w:rPr>
+      </w:pPr>
+      <w:r>
+        <w:t xml:space="preserve">Ergebnisse des </w:t>
+      </w:r>
+      <w:proofErr w:type="spellStart"/>
+      <w:r>
+        <w:t>Weka</w:t>
+      </w:r>
+      <w:proofErr w:type="spellEnd"/>
+      <w:r>
+        <w:t xml:space="preserve"> Naive Bayes-</w:t>
+      </w:r>
+      <w:proofErr w:type="spellStart"/>
+      <w:r>
+        <w:t>Classifier</w:t>
+      </w:r>
+      <w:proofErr w:type="spellEnd"/>
+    </w:p>
+    <w:p>
+      <w:pPr>
+        <w:spacing w:line="240" w:lineRule="auto"/>
+        <w:jc w:val="both"/>
+        <w:rPr>
+          <w:b/>
+          <w:sz w:val="24"/>
+          <w:szCs w:val="24"/>
+        </w:rPr>
+      </w:pPr>
     </w:p>
     <w:p>
       <w:pPr>
@@ -931,43 +1142,14 @@
           <w:sz w:val="28"/>
           <w:szCs w:val="28"/>
         </w:rPr>
-        <w:lastRenderedPageBreak/>
-        <w:t xml:space="preserve">Custom Naive </w:t>
-      </w:r>
-      <w:proofErr w:type="spellStart"/>
+        <w:t>Custom Naive Bayes Klassifikator</w:t>
+      </w:r>
       <w:r>
         <w:rPr>
           <w:b/>
           <w:sz w:val="28"/>
           <w:szCs w:val="28"/>
         </w:rPr>
-        <w:t>Bayes</w:t>
-      </w:r>
-      <w:proofErr w:type="spellEnd"/>
-      <w:r>
-        <w:rPr>
-          <w:b/>
-          <w:sz w:val="28"/>
-          <w:szCs w:val="28"/>
-        </w:rPr>
-        <w:t xml:space="preserve"> </w:t>
-      </w:r>
-      <w:proofErr w:type="spellStart"/>
-      <w:r>
-        <w:rPr>
-          <w:b/>
-          <w:sz w:val="28"/>
-          <w:szCs w:val="28"/>
-        </w:rPr>
-        <w:t>Klassifikator</w:t>
-      </w:r>
-      <w:proofErr w:type="spellEnd"/>
-      <w:r>
-        <w:rPr>
-          <w:b/>
-          <w:sz w:val="28"/>
-          <w:szCs w:val="28"/>
-        </w:rPr>
         <w:t xml:space="preserve"> (CNB)</w:t>
       </w:r>
     </w:p>
@@ -993,56 +1175,31 @@
           <w:sz w:val="24"/>
           <w:szCs w:val="24"/>
         </w:rPr>
-        <w:t>CustomN</w:t>
-      </w:r>
-      <w:bookmarkStart w:id="0" w:name="_GoBack"/>
-      <w:bookmarkEnd w:id="0"/>
-      <w:r>
-        <w:rPr>
-          <w:sz w:val="24"/>
-          <w:szCs w:val="24"/>
-        </w:rPr>
-        <w:t>aiveBayes</w:t>
-      </w:r>
-      <w:proofErr w:type="spellEnd"/>
-      <w:r>
-        <w:rPr>
-          <w:sz w:val="24"/>
-          <w:szCs w:val="24"/>
-        </w:rPr>
-        <w:t xml:space="preserve">“ ist ein eigener </w:t>
-      </w:r>
-      <w:proofErr w:type="spellStart"/>
-      <w:r>
-        <w:rPr>
-          <w:sz w:val="24"/>
-          <w:szCs w:val="24"/>
-        </w:rPr>
-        <w:t>Klassifikator</w:t>
-      </w:r>
-      <w:proofErr w:type="spellEnd"/>
-      <w:r>
-        <w:rPr>
-          <w:sz w:val="24"/>
-          <w:szCs w:val="24"/>
-        </w:rPr>
-        <w:t xml:space="preserve"> implementiert, der dem UI Methoden bereitstellt, um auf derselben Datengrundlage wie der </w:t>
-      </w:r>
-      <w:proofErr w:type="spellStart"/>
-      <w:r>
-        <w:rPr>
-          <w:sz w:val="24"/>
-          <w:szCs w:val="24"/>
-        </w:rPr>
-        <w:t>Weka-Klassifikator</w:t>
-      </w:r>
-      <w:proofErr w:type="spellEnd"/>
-      <w:r>
-        <w:rPr>
-          <w:sz w:val="24"/>
-          <w:szCs w:val="24"/>
-        </w:rPr>
-        <w:t xml:space="preserve"> eine Zuordnung des Testvektors zu ermitteln. Er bedient sich der </w:t>
+        <w:t>CustomNaiveBayes</w:t>
+      </w:r>
+      <w:proofErr w:type="spellEnd"/>
+      <w:r>
+        <w:rPr>
+          <w:sz w:val="24"/>
+          <w:szCs w:val="24"/>
+        </w:rPr>
+        <w:t xml:space="preserve">“ ist ein eigener Klassifikator implementiert, der dem UI Methoden bereitstellt, um auf derselben Datengrundlage wie der </w:t>
+      </w:r>
+      <w:proofErr w:type="spellStart"/>
+      <w:r>
+        <w:rPr>
+          <w:sz w:val="24"/>
+          <w:szCs w:val="24"/>
+        </w:rPr>
+        <w:t>Weka</w:t>
+      </w:r>
+      <w:proofErr w:type="spellEnd"/>
+      <w:r>
+        <w:rPr>
+          <w:sz w:val="24"/>
+          <w:szCs w:val="24"/>
+        </w:rPr>
+        <w:t xml:space="preserve">-Klassifikator eine Zuordnung des Testvektors zu ermitteln. Er bedient sich der </w:t>
       </w:r>
       <w:proofErr w:type="spellStart"/>
       <w:r>
@@ -1181,6 +1338,7 @@
           <w:sz w:val="24"/>
           <w:szCs w:val="24"/>
         </w:rPr>
+        <w:lastRenderedPageBreak/>
         <w:t>Wenn das Programm gestartet wird, liest der CNB die Datei „</w:t>
       </w:r>
       <w:proofErr w:type="spellStart"/>
@@ -1670,15 +1828,7 @@
           <w:sz w:val="24"/>
           <w:szCs w:val="24"/>
         </w:rPr>
-        <w:t xml:space="preserve">für einen Key (die Klasse) </w:t>
-      </w:r>
-      <w:r>
-        <w:rPr>
-          <w:sz w:val="24"/>
-          <w:szCs w:val="24"/>
-        </w:rPr>
-        <w:lastRenderedPageBreak/>
-        <w:t xml:space="preserve">eine Wahrscheinlichkeit der Zugehörigkeit des Bewertungsvektors speichert. Dazu ruft sie die Methode </w:t>
+        <w:t xml:space="preserve">für einen Key (die Klasse) eine Wahrscheinlichkeit der Zugehörigkeit des Bewertungsvektors speichert. Dazu ruft sie die Methode </w:t>
       </w:r>
       <w:proofErr w:type="spellStart"/>
       <w:r>
@@ -1785,14 +1935,7 @@
           <w:sz w:val="24"/>
           <w:szCs w:val="24"/>
         </w:rPr>
-        <w:t>-Methode</w:t>
-      </w:r>
-      <w:r>
-        <w:rPr>
-          <w:sz w:val="24"/>
-          <w:szCs w:val="24"/>
-        </w:rPr>
-        <w:t xml:space="preserve"> wird in </w:t>
+        <w:t xml:space="preserve">-Methode wird in </w:t>
       </w:r>
       <w:proofErr w:type="spellStart"/>
       <w:r>
@@ -2049,23 +2192,7 @@
           <w:sz w:val="24"/>
           <w:szCs w:val="24"/>
         </w:rPr>
-        <w:t xml:space="preserve"> nicht dieselbe (</w:t>
-      </w:r>
-      <w:proofErr w:type="spellStart"/>
-      <w:r>
-        <w:rPr>
-          <w:sz w:val="24"/>
-          <w:szCs w:val="24"/>
-        </w:rPr>
-        <w:t>Gaußsche</w:t>
-      </w:r>
-      <w:proofErr w:type="spellEnd"/>
-      <w:r>
-        <w:rPr>
-          <w:sz w:val="24"/>
-          <w:szCs w:val="24"/>
-        </w:rPr>
-        <w:t xml:space="preserve">) Formel zur Berechnung von Einzelwahrscheinlichkeiten verwendet und b) meine Implementierung der Gauß—Funktion nicht ganz sauber ist. </w:t>
+        <w:t xml:space="preserve"> nicht dieselbe (Gaußsche) Formel zur Berechnung von Einzelwahrscheinlichkeiten verwendet und b) meine Implementierung der Gauß—Funktion nicht ganz sauber ist. </w:t>
       </w:r>
     </w:p>
     <w:tbl>
@@ -3643,7 +3770,7 @@
 </file>
 
 <file path=word/numbering.xml><?xml version="1.0" encoding="utf-8"?>
-<w:numbering xmlns:wpc="http://schemas.microsoft.com/office/word/2010/wordprocessingCanvas" xmlns:cx="http://schemas.microsoft.com/office/drawing/2014/chartex" xmlns:cx1="http://schemas.microsoft.com/office/drawing/2015/9/8/chartex" xmlns:cx2="http://schemas.microsoft.com/office/drawing/2015/10/21/chartex" xmlns:cx3="http://schemas.microsoft.com/office/drawing/2016/5/9/chartex" xmlns:cx4="http://schemas.microsoft.com/office/drawing/2016/5/10/chartex" xmlns:cx5="http://schemas.microsoft.com/office/drawing/2016/5/11/chartex" xmlns:mc="http://schemas.openxmlformats.org/markup-compatibility/2006" xmlns:o="urn:schemas-microsoft-com:office:office" xmlns:r="http://schemas.openxmlformats.org/officeDocument/2006/relationships" xmlns:m="http://schemas.openxmlformats.org/officeDocument/2006/math" xmlns:v="urn:schemas-microsoft-com:vml" xmlns:wp14="http://schemas.microsoft.com/office/word/2010/wordprocessingDrawing" xmlns:wp="http://schemas.openxmlformats.org/drawingml/2006/wordprocessingDrawing" xmlns:w10="urn:schemas-microsoft-com:office:word" xmlns:w="http://schemas.openxmlformats.org/wordprocessingml/2006/main" xmlns:w14="http://schemas.microsoft.com/office/word/2010/wordml" xmlns:w15="http://schemas.microsoft.com/office/word/2012/wordml" xmlns:w16se="http://schemas.microsoft.com/office/word/2015/wordml/symex" xmlns:wpg="http://schemas.microsoft.com/office/word/2010/wordprocessingGroup" xmlns:wpi="http://schemas.microsoft.com/office/word/2010/wordprocessingInk" xmlns:wne="http://schemas.microsoft.com/office/word/2006/wordml" xmlns:wps="http://schemas.microsoft.com/office/word/2010/wordprocessingShape" mc:Ignorable="w14 w15 w16se wp14">
+<w:numbering xmlns:wpc="http://schemas.microsoft.com/office/word/2010/wordprocessingCanvas" xmlns:cx="http://schemas.microsoft.com/office/drawing/2014/chartex" xmlns:cx1="http://schemas.microsoft.com/office/drawing/2015/9/8/chartex" xmlns:cx2="http://schemas.microsoft.com/office/drawing/2015/10/21/chartex" xmlns:cx3="http://schemas.microsoft.com/office/drawing/2016/5/9/chartex" xmlns:cx4="http://schemas.microsoft.com/office/drawing/2016/5/10/chartex" xmlns:cx5="http://schemas.microsoft.com/office/drawing/2016/5/11/chartex" xmlns:cx6="http://schemas.microsoft.com/office/drawing/2016/5/12/chartex" xmlns:cx7="http://schemas.microsoft.com/office/drawing/2016/5/13/chartex" xmlns:cx8="http://schemas.microsoft.com/office/drawing/2016/5/14/chartex" xmlns:mc="http://schemas.openxmlformats.org/markup-compatibility/2006" xmlns:aink="http://schemas.microsoft.com/office/drawing/2016/ink" xmlns:am3d="http://schemas.microsoft.com/office/drawing/2017/model3d" xmlns:o="urn:schemas-microsoft-com:office:office" xmlns:r="http://schemas.openxmlformats.org/officeDocument/2006/relationships" xmlns:m="http://schemas.openxmlformats.org/officeDocument/2006/math" xmlns:v="urn:schemas-microsoft-com:vml" xmlns:wp14="http://schemas.microsoft.com/office/word/2010/wordprocessingDrawing" xmlns:wp="http://schemas.openxmlformats.org/drawingml/2006/wordprocessingDrawing" xmlns:w10="urn:schemas-microsoft-com:office:word" xmlns:w="http://schemas.openxmlformats.org/wordprocessingml/2006/main" xmlns:w14="http://schemas.microsoft.com/office/word/2010/wordml" xmlns:w15="http://schemas.microsoft.com/office/word/2012/wordml" xmlns:w16cid="http://schemas.microsoft.com/office/word/2016/wordml/cid" xmlns:w16se="http://schemas.microsoft.com/office/word/2015/wordml/symex" xmlns:wpg="http://schemas.microsoft.com/office/word/2010/wordprocessingGroup" xmlns:wpi="http://schemas.microsoft.com/office/word/2010/wordprocessingInk" xmlns:wne="http://schemas.microsoft.com/office/word/2006/wordml" xmlns:wps="http://schemas.microsoft.com/office/word/2010/wordprocessingShape" mc:Ignorable="w14 w15 w16se w16cid wp14">
   <w:abstractNum w:abstractNumId="0" w15:restartNumberingAfterBreak="0">
     <w:nsid w:val="0CE67FF3"/>
     <w:multiLevelType w:val="hybridMultilevel"/>
@@ -3832,7 +3959,7 @@
 </file>
 
 <file path=word/styles.xml><?xml version="1.0" encoding="utf-8"?>
-<w:styles xmlns:mc="http://schemas.openxmlformats.org/markup-compatibility/2006" xmlns:r="http://schemas.openxmlformats.org/officeDocument/2006/relationships" xmlns:w="http://schemas.openxmlformats.org/wordprocessingml/2006/main" xmlns:w14="http://schemas.microsoft.com/office/word/2010/wordml" xmlns:w15="http://schemas.microsoft.com/office/word/2012/wordml" xmlns:w16se="http://schemas.microsoft.com/office/word/2015/wordml/symex" mc:Ignorable="w14 w15 w16se">
+<w:styles xmlns:mc="http://schemas.openxmlformats.org/markup-compatibility/2006" xmlns:r="http://schemas.openxmlformats.org/officeDocument/2006/relationships" xmlns:w="http://schemas.openxmlformats.org/wordprocessingml/2006/main" xmlns:w14="http://schemas.microsoft.com/office/word/2010/wordml" xmlns:w15="http://schemas.microsoft.com/office/word/2012/wordml" xmlns:w16cid="http://schemas.microsoft.com/office/word/2016/wordml/cid" xmlns:w16se="http://schemas.microsoft.com/office/word/2015/wordml/symex" mc:Ignorable="w14 w15 w16se w16cid">
   <w:docDefaults>
     <w:rPrDefault>
       <w:rPr>
@@ -3848,7 +3975,7 @@
       </w:pPr>
     </w:pPrDefault>
   </w:docDefaults>
-  <w:latentStyles w:defLockedState="0" w:defUIPriority="99" w:defSemiHidden="0" w:defUnhideWhenUsed="0" w:defQFormat="0" w:count="374">
+  <w:latentStyles w:defLockedState="0" w:defUIPriority="99" w:defSemiHidden="0" w:defUnhideWhenUsed="0" w:defQFormat="0" w:count="375">
     <w:lsdException w:name="Normal" w:uiPriority="0" w:qFormat="1"/>
     <w:lsdException w:name="heading 1" w:uiPriority="9" w:qFormat="1"/>
     <w:lsdException w:name="heading 2" w:semiHidden="1" w:uiPriority="9" w:unhideWhenUsed="1" w:qFormat="1"/>
@@ -3954,7 +4081,6 @@
     <w:lsdException w:name="HTML Sample" w:semiHidden="1" w:unhideWhenUsed="1"/>
     <w:lsdException w:name="HTML Typewriter" w:semiHidden="1" w:unhideWhenUsed="1"/>
     <w:lsdException w:name="HTML Variable" w:semiHidden="1" w:unhideWhenUsed="1"/>
-    <w:lsdException w:name="Normal Table" w:semiHidden="1" w:unhideWhenUsed="1"/>
     <w:lsdException w:name="annotation subject" w:semiHidden="1" w:unhideWhenUsed="1"/>
     <w:lsdException w:name="No List" w:semiHidden="1" w:unhideWhenUsed="1"/>
     <w:lsdException w:name="Outline List 1" w:semiHidden="1" w:unhideWhenUsed="1"/>
@@ -4001,10 +4127,8 @@
     <w:lsdException w:name="Table Subtle 2" w:semiHidden="1" w:unhideWhenUsed="1"/>
     <w:lsdException w:name="Table Web 1" w:semiHidden="1" w:unhideWhenUsed="1"/>
     <w:lsdException w:name="Table Web 2" w:semiHidden="1" w:unhideWhenUsed="1"/>
-    <w:lsdException w:name="Table Web 3" w:semiHidden="1" w:unhideWhenUsed="1"/>
     <w:lsdException w:name="Balloon Text" w:semiHidden="1" w:unhideWhenUsed="1"/>
     <w:lsdException w:name="Table Grid" w:uiPriority="39"/>
-    <w:lsdException w:name="Table Theme" w:semiHidden="1" w:unhideWhenUsed="1"/>
     <w:lsdException w:name="Placeholder Text" w:semiHidden="1"/>
     <w:lsdException w:name="No Spacing" w:uiPriority="1" w:qFormat="1"/>
     <w:lsdException w:name="Light Shading" w:uiPriority="60"/>
@@ -4223,6 +4347,7 @@
     <w:lsdException w:name="Mention" w:semiHidden="1" w:unhideWhenUsed="1"/>
     <w:lsdException w:name="Smart Hyperlink" w:semiHidden="1" w:unhideWhenUsed="1"/>
     <w:lsdException w:name="Hashtag" w:semiHidden="1" w:unhideWhenUsed="1"/>
+    <w:lsdException w:name="Unresolved Mention" w:semiHidden="1" w:unhideWhenUsed="1"/>
   </w:latentStyles>
   <w:style w:type="paragraph" w:default="1" w:styleId="Standard">
     <w:name w:val="Normal"/>

</xml_diff>